<commit_message>
Updated execution policy to bypass
</commit_message>
<xml_diff>
--- a/CMF - PostgreSQL_Server_Info_Gathering - User Guide V1.2.docx
+++ b/CMF - PostgreSQL_Server_Info_Gathering - User Guide V1.2.docx
@@ -3484,23 +3484,13 @@
                 <w:szCs w:val="21"/>
               </w:rPr>
             </w:pPr>
-            <w:proofErr w:type="spellStart"/>
             <w:r>
               <w:rPr>
                 <w:rFonts w:ascii="Segoe UI" w:hAnsi="Segoe UI" w:cs="Segoe UI"/>
                 <w:sz w:val="21"/>
                 <w:szCs w:val="21"/>
               </w:rPr>
-              <w:t>Powershell</w:t>
-            </w:r>
-            <w:proofErr w:type="spellEnd"/>
-            <w:r>
-              <w:rPr>
-                <w:rFonts w:ascii="Segoe UI" w:hAnsi="Segoe UI" w:cs="Segoe UI"/>
-                <w:sz w:val="21"/>
-                <w:szCs w:val="21"/>
-              </w:rPr>
-              <w:t xml:space="preserve"> - </w:t>
+              <w:t xml:space="preserve">Powershell - </w:t>
             </w:r>
             <w:hyperlink r:id="rId12" w:history="1">
               <w:r>
@@ -3656,23 +3646,13 @@
                 <w:szCs w:val="21"/>
               </w:rPr>
             </w:pPr>
-            <w:proofErr w:type="spellStart"/>
             <w:r>
               <w:rPr>
                 <w:rFonts w:ascii="Segoe UI" w:hAnsi="Segoe UI" w:cs="Segoe UI"/>
                 <w:sz w:val="21"/>
                 <w:szCs w:val="21"/>
               </w:rPr>
-              <w:t>Powershell</w:t>
-            </w:r>
-            <w:proofErr w:type="spellEnd"/>
-            <w:r>
-              <w:rPr>
-                <w:rFonts w:ascii="Segoe UI" w:hAnsi="Segoe UI" w:cs="Segoe UI"/>
-                <w:sz w:val="21"/>
-                <w:szCs w:val="21"/>
-              </w:rPr>
-              <w:t xml:space="preserve"> </w:t>
+              <w:t xml:space="preserve">Powershell </w:t>
             </w:r>
             <w:r>
               <w:rPr>
@@ -3881,25 +3861,7 @@
                 <w:sz w:val="21"/>
                 <w:szCs w:val="21"/>
               </w:rPr>
-              <w:t xml:space="preserve"> C:\Program Files\Microsoft SDKs\Azure\CLI2\</w:t>
-            </w:r>
-            <w:proofErr w:type="spellStart"/>
-            <w:r>
-              <w:rPr>
-                <w:rFonts w:ascii="Segoe UI" w:hAnsi="Segoe UI" w:cs="Segoe UI"/>
-                <w:sz w:val="21"/>
-                <w:szCs w:val="21"/>
-              </w:rPr>
-              <w:t>wbin</w:t>
-            </w:r>
-            <w:proofErr w:type="spellEnd"/>
-            <w:r>
-              <w:rPr>
-                <w:rFonts w:ascii="Segoe UI" w:hAnsi="Segoe UI" w:cs="Segoe UI"/>
-                <w:sz w:val="21"/>
-                <w:szCs w:val="21"/>
-              </w:rPr>
-              <w:t xml:space="preserve"> )</w:t>
+              <w:t xml:space="preserve"> C:\Program Files\Microsoft SDKs\Azure\CLI2\wbin )</w:t>
             </w:r>
           </w:p>
           <w:p>
@@ -4041,43 +4003,7 @@
                 <w:sz w:val="21"/>
                 <w:szCs w:val="21"/>
               </w:rPr>
-              <w:t xml:space="preserve"> /</w:t>
-            </w:r>
-            <w:proofErr w:type="spellStart"/>
-            <w:r>
-              <w:rPr>
-                <w:rFonts w:ascii="Segoe UI" w:hAnsi="Segoe UI" w:cs="Segoe UI"/>
-                <w:sz w:val="21"/>
-                <w:szCs w:val="21"/>
-              </w:rPr>
-              <w:t>usr</w:t>
-            </w:r>
-            <w:proofErr w:type="spellEnd"/>
-            <w:r>
-              <w:rPr>
-                <w:rFonts w:ascii="Segoe UI" w:hAnsi="Segoe UI" w:cs="Segoe UI"/>
-                <w:sz w:val="21"/>
-                <w:szCs w:val="21"/>
-              </w:rPr>
-              <w:t>/bin/</w:t>
-            </w:r>
-            <w:proofErr w:type="spellStart"/>
-            <w:r>
-              <w:rPr>
-                <w:rFonts w:ascii="Segoe UI" w:hAnsi="Segoe UI" w:cs="Segoe UI"/>
-                <w:sz w:val="21"/>
-                <w:szCs w:val="21"/>
-              </w:rPr>
-              <w:t>az</w:t>
-            </w:r>
-            <w:proofErr w:type="spellEnd"/>
-            <w:r>
-              <w:rPr>
-                <w:rFonts w:ascii="Segoe UI" w:hAnsi="Segoe UI" w:cs="Segoe UI"/>
-                <w:sz w:val="21"/>
-                <w:szCs w:val="21"/>
-              </w:rPr>
-              <w:t xml:space="preserve"> )</w:t>
+              <w:t xml:space="preserve"> /usr/bin/az )</w:t>
             </w:r>
           </w:p>
           <w:p>
@@ -4125,51 +4051,23 @@
                 <w:sz w:val="21"/>
                 <w:szCs w:val="21"/>
               </w:rPr>
-              <w:t xml:space="preserve"> /</w:t>
-            </w:r>
-            <w:proofErr w:type="spellStart"/>
+              <w:t xml:space="preserve"> /usr/bin/</w:t>
+            </w:r>
             <w:r>
               <w:rPr>
                 <w:rFonts w:ascii="Segoe UI" w:hAnsi="Segoe UI" w:cs="Segoe UI"/>
                 <w:sz w:val="21"/>
                 <w:szCs w:val="21"/>
               </w:rPr>
-              <w:t>usr</w:t>
-            </w:r>
-            <w:proofErr w:type="spellEnd"/>
+              <w:t>p</w:t>
+            </w:r>
             <w:r>
               <w:rPr>
                 <w:rFonts w:ascii="Segoe UI" w:hAnsi="Segoe UI" w:cs="Segoe UI"/>
                 <w:sz w:val="21"/>
                 <w:szCs w:val="21"/>
               </w:rPr>
-              <w:t>/bin/</w:t>
-            </w:r>
-            <w:proofErr w:type="spellStart"/>
-            <w:r>
-              <w:rPr>
-                <w:rFonts w:ascii="Segoe UI" w:hAnsi="Segoe UI" w:cs="Segoe UI"/>
-                <w:sz w:val="21"/>
-                <w:szCs w:val="21"/>
-              </w:rPr>
-              <w:t>p</w:t>
-            </w:r>
-            <w:r>
-              <w:rPr>
-                <w:rFonts w:ascii="Segoe UI" w:hAnsi="Segoe UI" w:cs="Segoe UI"/>
-                <w:sz w:val="21"/>
-                <w:szCs w:val="21"/>
-              </w:rPr>
-              <w:t>sql</w:t>
-            </w:r>
-            <w:proofErr w:type="spellEnd"/>
-            <w:r>
-              <w:rPr>
-                <w:rFonts w:ascii="Segoe UI" w:hAnsi="Segoe UI" w:cs="Segoe UI"/>
-                <w:sz w:val="21"/>
-                <w:szCs w:val="21"/>
-              </w:rPr>
-              <w:t xml:space="preserve"> )</w:t>
+              <w:t>sql )</w:t>
             </w:r>
           </w:p>
           <w:p>
@@ -4542,16 +4440,7 @@
                 <w:sz w:val="21"/>
                 <w:szCs w:val="21"/>
               </w:rPr>
-              <w:t>Download the package zip file named </w:t>
-            </w:r>
-            <w:proofErr w:type="gramStart"/>
-            <w:r>
-              <w:rPr>
-                <w:rFonts w:ascii="Segoe UI" w:hAnsi="Segoe UI" w:cs="Segoe UI"/>
-                <w:sz w:val="21"/>
-                <w:szCs w:val="21"/>
-              </w:rPr>
-              <w:t>Postgre</w:t>
+              <w:t>Download the package zip file named Postgre</w:t>
             </w:r>
             <w:r>
               <w:rPr>
@@ -4560,7 +4449,6 @@
               </w:rPr>
               <w:t>SQL-Info-Gather.zip</w:t>
             </w:r>
-            <w:proofErr w:type="gramEnd"/>
           </w:p>
           <w:p>
             <w:pPr>
@@ -5128,15 +5016,7 @@
                 <w:sz w:val="21"/>
                 <w:szCs w:val="21"/>
               </w:rPr>
-              <w:t xml:space="preserve"> </w:t>
-            </w:r>
-            <w:r>
-              <w:rPr>
-                <w:rFonts w:ascii="Segoe UI" w:hAnsi="Segoe UI" w:cs="Segoe UI"/>
-                <w:sz w:val="21"/>
-                <w:szCs w:val="21"/>
-              </w:rPr>
-              <w:t>if omitted</w:t>
+              <w:t xml:space="preserve"> if omitted</w:t>
             </w:r>
             <w:r>
               <w:rPr>
@@ -8405,23 +8285,7 @@
                 <w:rFonts w:ascii="Segoe UI" w:hAnsi="Segoe UI" w:cs="Segoe UI"/>
                 <w:b/>
               </w:rPr>
-              <w:t>CMF-PostgreSQL</w:t>
-            </w:r>
-            <w:r>
-              <w:rPr>
-                <w:rStyle w:val="Hyperlink"/>
-                <w:rFonts w:ascii="Segoe UI" w:hAnsi="Segoe UI" w:cs="Segoe UI"/>
-                <w:b/>
-              </w:rPr>
-              <w:t>_</w:t>
-            </w:r>
-            <w:r>
-              <w:rPr>
-                <w:rStyle w:val="Hyperlink"/>
-                <w:rFonts w:ascii="Segoe UI" w:hAnsi="Segoe UI" w:cs="Segoe UI"/>
-                <w:b/>
-              </w:rPr>
-              <w:t>Server_Input_file.csv</w:t>
+              <w:t>CMF-PostgreSQL_Server_Input_file.csv</w:t>
             </w:r>
             <w:r>
               <w:rPr>
@@ -10834,9 +10698,8 @@
           <w:color w:val="C00000"/>
           <w:szCs w:val="20"/>
         </w:rPr>
-        <w:t xml:space="preserve">   powershell.exe -</w:t>
-      </w:r>
-      <w:proofErr w:type="spellStart"/>
+        <w:t xml:space="preserve">   powershell.exe -ExecutionPolicy </w:t>
+      </w:r>
       <w:r>
         <w:rPr>
           <w:rFonts w:ascii="Segoe UI" w:hAnsi="Segoe UI" w:cs="Segoe UI"/>
@@ -10845,9 +10708,8 @@
           <w:color w:val="C00000"/>
           <w:szCs w:val="20"/>
         </w:rPr>
-        <w:t>ExecutionPolicy</w:t>
-      </w:r>
-      <w:proofErr w:type="spellEnd"/>
+        <w:t>Bypass</w:t>
+      </w:r>
       <w:r>
         <w:rPr>
           <w:rFonts w:ascii="Segoe UI" w:hAnsi="Segoe UI" w:cs="Segoe UI"/>
@@ -10856,10 +10718,12 @@
           <w:color w:val="C00000"/>
           <w:szCs w:val="20"/>
         </w:rPr>
-        <w:t xml:space="preserve"> </w:t>
-      </w:r>
-      <w:proofErr w:type="spellStart"/>
-      <w:r>
+        <w:t xml:space="preserve"> -File .\CMF-PostgreSQL-CLI-Windows.ps1</w:t>
+      </w:r>
+    </w:p>
+    <w:p>
+      <w:pPr>
+        <w:contextualSpacing/>
         <w:rPr>
           <w:rFonts w:ascii="Segoe UI" w:hAnsi="Segoe UI" w:cs="Segoe UI"/>
           <w:b/>
@@ -10867,9 +10731,16 @@
           <w:color w:val="C00000"/>
           <w:szCs w:val="20"/>
         </w:rPr>
-        <w:t>RemoteSigned</w:t>
-      </w:r>
-      <w:proofErr w:type="spellEnd"/>
+      </w:pPr>
+      <w:r>
+        <w:rPr>
+          <w:rFonts w:ascii="Segoe UI" w:hAnsi="Segoe UI" w:cs="Segoe UI"/>
+          <w:b/>
+          <w:bCs/>
+          <w:szCs w:val="20"/>
+        </w:rPr>
+        <w:t>For Linux:</w:t>
+      </w:r>
       <w:r>
         <w:rPr>
           <w:rFonts w:ascii="Segoe UI" w:hAnsi="Segoe UI" w:cs="Segoe UI"/>
@@ -10878,37 +10749,6 @@
           <w:color w:val="C00000"/>
           <w:szCs w:val="20"/>
         </w:rPr>
-        <w:t xml:space="preserve"> -File .\CMF-PostgreSQL-CLI-Windows.ps1</w:t>
-      </w:r>
-    </w:p>
-    <w:p>
-      <w:pPr>
-        <w:contextualSpacing/>
-        <w:rPr>
-          <w:rFonts w:ascii="Segoe UI" w:hAnsi="Segoe UI" w:cs="Segoe UI"/>
-          <w:b/>
-          <w:bCs/>
-          <w:color w:val="C00000"/>
-          <w:szCs w:val="20"/>
-        </w:rPr>
-      </w:pPr>
-      <w:r>
-        <w:rPr>
-          <w:rFonts w:ascii="Segoe UI" w:hAnsi="Segoe UI" w:cs="Segoe UI"/>
-          <w:b/>
-          <w:bCs/>
-          <w:szCs w:val="20"/>
-        </w:rPr>
-        <w:t>For Linux:</w:t>
-      </w:r>
-      <w:r>
-        <w:rPr>
-          <w:rFonts w:ascii="Segoe UI" w:hAnsi="Segoe UI" w:cs="Segoe UI"/>
-          <w:b/>
-          <w:bCs/>
-          <w:color w:val="C00000"/>
-          <w:szCs w:val="20"/>
-        </w:rPr>
         <w:t xml:space="preserve">    pwsh ./CMF-PostgreSQL-CLI-Linux.ps1</w:t>
       </w:r>
     </w:p>
@@ -10939,13 +10779,8 @@
         <w:t xml:space="preserve"> </w:t>
       </w:r>
       <w:r>
-        <w:t xml:space="preserve">(Logs, Output, Downloads </w:t>
-      </w:r>
-      <w:proofErr w:type="spellStart"/>
-      <w:r>
-        <w:t>etc</w:t>
-      </w:r>
-      <w:proofErr w:type="spellEnd"/>
+        <w:t>(Logs, Output, Downloads etc</w:t>
+      </w:r>
       <w:r>
         <w:t>)</w:t>
       </w:r>
@@ -13141,9 +12976,8 @@
           <w:color w:val="C00000"/>
           <w:szCs w:val="20"/>
         </w:rPr>
-        <w:t xml:space="preserve"> -</w:t>
-      </w:r>
-      <w:proofErr w:type="spellStart"/>
+        <w:t xml:space="preserve"> -ExecutionPolicy </w:t>
+      </w:r>
       <w:r>
         <w:rPr>
           <w:rFonts w:ascii="Segoe UI" w:hAnsi="Segoe UI" w:cs="Segoe UI"/>
@@ -13152,9 +12986,8 @@
           <w:color w:val="C00000"/>
           <w:szCs w:val="20"/>
         </w:rPr>
-        <w:t>ExecutionPolicy</w:t>
-      </w:r>
-      <w:proofErr w:type="spellEnd"/>
+        <w:t>Bypass</w:t>
+      </w:r>
       <w:r>
         <w:rPr>
           <w:rFonts w:ascii="Segoe UI" w:hAnsi="Segoe UI" w:cs="Segoe UI"/>
@@ -13165,7 +12998,6 @@
         </w:rPr>
         <w:t xml:space="preserve"> </w:t>
       </w:r>
-      <w:proofErr w:type="spellStart"/>
       <w:r>
         <w:rPr>
           <w:rFonts w:ascii="Segoe UI" w:hAnsi="Segoe UI" w:cs="Segoe UI"/>
@@ -13174,18 +13006,7 @@
           <w:color w:val="C00000"/>
           <w:szCs w:val="20"/>
         </w:rPr>
-        <w:t>RemoteSigned</w:t>
-      </w:r>
-      <w:proofErr w:type="spellEnd"/>
-      <w:r>
-        <w:rPr>
-          <w:rFonts w:ascii="Segoe UI" w:hAnsi="Segoe UI" w:cs="Segoe UI"/>
-          <w:b/>
-          <w:bCs/>
-          <w:color w:val="C00000"/>
-          <w:szCs w:val="20"/>
-        </w:rPr>
-        <w:t xml:space="preserve"> -File .\</w:t>
+        <w:t>-File .\</w:t>
       </w:r>
       <w:r>
         <w:rPr>
@@ -13429,7 +13250,6 @@
         </w:rPr>
         <w:t xml:space="preserve">, </w:t>
       </w:r>
-      <w:proofErr w:type="spellStart"/>
       <w:r>
         <w:rPr>
           <w:rFonts w:ascii="Segoe UI" w:hAnsi="Segoe UI" w:cs="Segoe UI"/>
@@ -13446,7 +13266,6 @@
         </w:rPr>
         <w:t>sql</w:t>
       </w:r>
-      <w:proofErr w:type="spellEnd"/>
       <w:r>
         <w:rPr>
           <w:rFonts w:ascii="Segoe UI" w:hAnsi="Segoe UI" w:cs="Segoe UI"/>
@@ -14797,19 +14616,8 @@
           <w:sz w:val="24"/>
           <w:szCs w:val="24"/>
         </w:rPr>
-        <w:t>ls -</w:t>
-      </w:r>
-      <w:proofErr w:type="spellStart"/>
-      <w:r>
-        <w:rPr>
-          <w:rFonts w:ascii="Segoe UI" w:hAnsi="Segoe UI" w:cs="Segoe UI"/>
-          <w:color w:val="FF0000"/>
-          <w:sz w:val="24"/>
-          <w:szCs w:val="24"/>
-        </w:rPr>
-        <w:t>lrt</w:t>
-      </w:r>
-      <w:proofErr w:type="spellEnd"/>
+        <w:t>ls -lrt</w:t>
+      </w:r>
     </w:p>
     <w:p>
       <w:pPr>
@@ -15487,25 +15295,7 @@
           <w:sz w:val="24"/>
           <w:szCs w:val="24"/>
         </w:rPr>
-        <w:t xml:space="preserve">, </w:t>
-      </w:r>
-      <w:proofErr w:type="spellStart"/>
-      <w:r>
-        <w:rPr>
-          <w:rFonts w:ascii="Segoe UI" w:hAnsi="Segoe UI" w:cs="Segoe UI"/>
-          <w:sz w:val="24"/>
-          <w:szCs w:val="24"/>
-        </w:rPr>
-        <w:t>Psql</w:t>
-      </w:r>
-      <w:proofErr w:type="spellEnd"/>
-      <w:r>
-        <w:rPr>
-          <w:rFonts w:ascii="Segoe UI" w:hAnsi="Segoe UI" w:cs="Segoe UI"/>
-          <w:sz w:val="24"/>
-          <w:szCs w:val="24"/>
-        </w:rPr>
-        <w:t xml:space="preserve"> path is validated, and </w:t>
+        <w:t xml:space="preserve">, Psql path is validated, and </w:t>
       </w:r>
       <w:r>
         <w:rPr>
@@ -16478,33 +16268,7 @@
           <w:szCs w:val="24"/>
           <w:shd w:val="clear" w:color="auto" w:fill="FFFFFF"/>
         </w:rPr>
-        <w:t xml:space="preserve"> </w:t>
-      </w:r>
-      <w:proofErr w:type="spellStart"/>
-      <w:r>
-        <w:rPr>
-          <w:rFonts w:ascii="Segoe UI" w:hAnsi="Segoe UI" w:cs="Segoe UI"/>
-          <w:b/>
-          <w:bCs/>
-          <w:color w:val="242424"/>
-          <w:sz w:val="24"/>
-          <w:szCs w:val="24"/>
-          <w:shd w:val="clear" w:color="auto" w:fill="FFFFFF"/>
-        </w:rPr>
-        <w:t>Server_name</w:t>
-      </w:r>
-      <w:proofErr w:type="spellEnd"/>
-      <w:r>
-        <w:rPr>
-          <w:rFonts w:ascii="Segoe UI" w:hAnsi="Segoe UI" w:cs="Segoe UI"/>
-          <w:b/>
-          <w:bCs/>
-          <w:color w:val="242424"/>
-          <w:sz w:val="24"/>
-          <w:szCs w:val="24"/>
-          <w:shd w:val="clear" w:color="auto" w:fill="FFFFFF"/>
-        </w:rPr>
-        <w:t xml:space="preserve"> folder </w:t>
+        <w:t xml:space="preserve"> Server_name folder </w:t>
       </w:r>
       <w:r>
         <w:rPr>
@@ -16775,25 +16539,7 @@
           <w:sz w:val="24"/>
           <w:szCs w:val="24"/>
         </w:rPr>
-        <w:t xml:space="preserve"> named ‘</w:t>
-      </w:r>
-      <w:proofErr w:type="spellStart"/>
-      <w:r>
-        <w:rPr>
-          <w:rFonts w:ascii="Segoe UI" w:hAnsi="Segoe UI" w:cs="Segoe UI"/>
-          <w:sz w:val="24"/>
-          <w:szCs w:val="24"/>
-        </w:rPr>
-        <w:t>Azure_Subscription</w:t>
-      </w:r>
-      <w:proofErr w:type="spellEnd"/>
-      <w:r>
-        <w:rPr>
-          <w:rFonts w:ascii="Segoe UI" w:hAnsi="Segoe UI" w:cs="Segoe UI"/>
-          <w:sz w:val="24"/>
-          <w:szCs w:val="24"/>
-        </w:rPr>
-        <w:t xml:space="preserve">’ and the following columns in the Input </w:t>
+        <w:t xml:space="preserve"> named ‘Azure_Subscription’ and the following columns in the Input </w:t>
       </w:r>
       <w:r>
         <w:rPr>
@@ -16999,7 +16745,6 @@
               </w:rPr>
               <w:t xml:space="preserve">     </w:t>
             </w:r>
-            <w:proofErr w:type="spellStart"/>
             <w:r>
               <w:rPr>
                 <w:rFonts w:ascii="Segoe UI" w:hAnsi="Segoe UI" w:cs="Segoe UI"/>
@@ -17010,7 +16755,6 @@
               </w:rPr>
               <w:t>Seq.No</w:t>
             </w:r>
-            <w:proofErr w:type="spellEnd"/>
           </w:p>
         </w:tc>
         <w:tc>
@@ -17183,10 +16927,10 @@
                   <v:path o:extrusionok="f" gradientshapeok="t" o:connecttype="rect"/>
                   <o:lock v:ext="edit" aspectratio="t"/>
                 </v:shapetype>
-                <v:shape id="_x0000_i1025" type="#_x0000_t75" style="width:76.4pt;height:50.1pt" o:ole="">
+                <v:shape id="_x0000_i1025" type="#_x0000_t75" style="width:76.5pt;height:50.25pt" o:ole="">
                   <v:imagedata r:id="rId54" o:title=""/>
                 </v:shape>
-                <o:OLEObject Type="Embed" ProgID="Excel.SheetMacroEnabled.12" ShapeID="_x0000_i1025" DrawAspect="Icon" ObjectID="_1769849706" r:id="rId55"/>
+                <o:OLEObject Type="Embed" ProgID="Excel.SheetMacroEnabled.12" ShapeID="_x0000_i1025" DrawAspect="Icon" ObjectID="_1771751422" r:id="rId55"/>
               </w:object>
             </w:r>
           </w:p>
@@ -17528,25 +17272,7 @@
           <w:sz w:val="24"/>
           <w:szCs w:val="24"/>
         </w:rPr>
-        <w:t xml:space="preserve">Tenant and </w:t>
-      </w:r>
-      <w:proofErr w:type="spellStart"/>
-      <w:r>
-        <w:rPr>
-          <w:rFonts w:ascii="Segoe UI" w:hAnsi="Segoe UI" w:cs="Segoe UI"/>
-          <w:sz w:val="24"/>
-          <w:szCs w:val="24"/>
-        </w:rPr>
-        <w:t>Subscription_ID</w:t>
-      </w:r>
-      <w:proofErr w:type="spellEnd"/>
-      <w:r>
-        <w:rPr>
-          <w:rFonts w:ascii="Segoe UI" w:hAnsi="Segoe UI" w:cs="Segoe UI"/>
-          <w:sz w:val="24"/>
-          <w:szCs w:val="24"/>
-        </w:rPr>
-        <w:t xml:space="preserve"> columns are Optional.</w:t>
+        <w:t>Tenant and Subscription_ID columns are Optional.</w:t>
       </w:r>
     </w:p>
     <w:p>
@@ -18080,7 +17806,6 @@
                 <w:sz w:val="22"/>
               </w:rPr>
             </w:pPr>
-            <w:proofErr w:type="spellStart"/>
             <w:r>
               <w:rPr>
                 <w:rFonts w:ascii="Segoe UI" w:hAnsi="Segoe UI" w:cs="Segoe UI"/>
@@ -18091,7 +17816,6 @@
               </w:rPr>
               <w:t>Auth_Type</w:t>
             </w:r>
-            <w:proofErr w:type="spellEnd"/>
           </w:p>
         </w:tc>
         <w:tc>
@@ -18176,7 +17900,6 @@
                 <w:lang w:val="en-IN" w:eastAsia="en-IN"/>
               </w:rPr>
             </w:pPr>
-            <w:proofErr w:type="spellStart"/>
             <w:r>
               <w:rPr>
                 <w:rFonts w:ascii="Segoe UI" w:hAnsi="Segoe UI" w:cs="Segoe UI"/>
@@ -18187,7 +17910,6 @@
               </w:rPr>
               <w:t>User_ID</w:t>
             </w:r>
-            <w:proofErr w:type="spellEnd"/>
           </w:p>
         </w:tc>
         <w:tc>
@@ -18218,18 +17940,8 @@
                 <w:color w:val="000000"/>
                 <w:sz w:val="22"/>
               </w:rPr>
-              <w:t xml:space="preserve">Provide the </w:t>
-            </w:r>
-            <w:proofErr w:type="spellStart"/>
-            <w:r>
-              <w:rPr>
-                <w:rFonts w:ascii="Segoe UI" w:hAnsi="Segoe UI" w:cs="Segoe UI"/>
-                <w:color w:val="000000"/>
-                <w:sz w:val="22"/>
-              </w:rPr>
-              <w:t>User_Id</w:t>
-            </w:r>
-            <w:proofErr w:type="spellEnd"/>
+              <w:t>Provide the User_Id</w:t>
+            </w:r>
           </w:p>
         </w:tc>
       </w:tr>
@@ -18332,7 +18044,6 @@
                 <w:lang w:val="en-IN" w:eastAsia="en-IN"/>
               </w:rPr>
             </w:pPr>
-            <w:proofErr w:type="spellStart"/>
             <w:r>
               <w:rPr>
                 <w:rFonts w:ascii="Segoe UI" w:hAnsi="Segoe UI" w:cs="Segoe UI"/>
@@ -18343,7 +18054,6 @@
               </w:rPr>
               <w:t>DB_Name</w:t>
             </w:r>
-            <w:proofErr w:type="spellEnd"/>
           </w:p>
         </w:tc>
         <w:tc>
@@ -18394,7 +18104,6 @@
               </w:rPr>
               <w:t xml:space="preserve"> </w:t>
             </w:r>
-            <w:proofErr w:type="spellStart"/>
             <w:r>
               <w:rPr>
                 <w:rFonts w:ascii="Segoe UI" w:hAnsi="Segoe UI" w:cs="Segoe UI"/>
@@ -18403,7 +18112,6 @@
               </w:rPr>
               <w:t>postgres</w:t>
             </w:r>
-            <w:proofErr w:type="spellEnd"/>
             <w:r>
               <w:rPr>
                 <w:rFonts w:ascii="Segoe UI" w:hAnsi="Segoe UI" w:cs="Segoe UI"/>
@@ -18530,7 +18238,6 @@
                 <w:szCs w:val="24"/>
               </w:rPr>
             </w:pPr>
-            <w:proofErr w:type="spellStart"/>
             <w:r>
               <w:rPr>
                 <w:rFonts w:ascii="Segoe UI" w:hAnsi="Segoe UI" w:cs="Segoe UI"/>
@@ -18541,7 +18248,6 @@
               </w:rPr>
               <w:t>Subscription_ID</w:t>
             </w:r>
-            <w:proofErr w:type="spellEnd"/>
           </w:p>
         </w:tc>
         <w:tc>
@@ -18682,7 +18388,6 @@
                 <w:lang w:val="en-IN"/>
               </w:rPr>
             </w:pPr>
-            <w:proofErr w:type="spellStart"/>
             <w:r>
               <w:rPr>
                 <w:rFonts w:ascii="Segoe UI" w:hAnsi="Segoe UI" w:cs="Segoe UI"/>
@@ -18695,7 +18400,6 @@
               <w:lastRenderedPageBreak/>
               <w:t>SSL_Mode</w:t>
             </w:r>
-            <w:proofErr w:type="spellEnd"/>
           </w:p>
         </w:tc>
         <w:tc>
@@ -18723,25 +18427,7 @@
                 <w:color w:val="000000"/>
                 <w:sz w:val="22"/>
               </w:rPr>
-              <w:t xml:space="preserve">Provide </w:t>
-            </w:r>
-            <w:proofErr w:type="spellStart"/>
-            <w:r>
-              <w:rPr>
-                <w:rFonts w:ascii="Segoe UI" w:hAnsi="Segoe UI" w:cs="Segoe UI"/>
-                <w:color w:val="000000"/>
-                <w:sz w:val="22"/>
-              </w:rPr>
-              <w:t>SSL_Mode</w:t>
-            </w:r>
-            <w:proofErr w:type="spellEnd"/>
-            <w:r>
-              <w:rPr>
-                <w:rFonts w:ascii="Segoe UI" w:hAnsi="Segoe UI" w:cs="Segoe UI"/>
-                <w:color w:val="000000"/>
-                <w:sz w:val="22"/>
-              </w:rPr>
-              <w:t xml:space="preserve"> (</w:t>
+              <w:t>Provide SSL_Mode (</w:t>
             </w:r>
             <w:proofErr w:type="gramStart"/>
             <w:r>
@@ -18826,7 +18512,6 @@
               </w:rPr>
               <w:t xml:space="preserve">    </w:t>
             </w:r>
-            <w:proofErr w:type="spellStart"/>
             <w:r>
               <w:rPr>
                 <w:rFonts w:ascii="Segoe UI" w:hAnsi="Segoe UI" w:cs="Segoe UI"/>
@@ -18837,7 +18522,6 @@
               </w:rPr>
               <w:t>Seq.No</w:t>
             </w:r>
-            <w:proofErr w:type="spellEnd"/>
           </w:p>
         </w:tc>
         <w:tc>
@@ -18962,10 +18646,10 @@
                 <w:szCs w:val="24"/>
               </w:rPr>
               <w:object w:dxaOrig="1534" w:dyaOrig="997" w14:anchorId="73B15399">
-                <v:shape id="_x0000_i1026" type="#_x0000_t75" style="width:76.4pt;height:49.45pt" o:ole="">
+                <v:shape id="_x0000_i1026" type="#_x0000_t75" style="width:76.5pt;height:49.5pt" o:ole="">
                   <v:imagedata r:id="rId57" o:title=""/>
                 </v:shape>
-                <o:OLEObject Type="Embed" ProgID="Excel.SheetMacroEnabled.12" ShapeID="_x0000_i1026" DrawAspect="Icon" ObjectID="_1769849707" r:id="rId58"/>
+                <o:OLEObject Type="Embed" ProgID="Excel.SheetMacroEnabled.12" ShapeID="_x0000_i1026" DrawAspect="Icon" ObjectID="_1771751423" r:id="rId58"/>
               </w:object>
             </w:r>
           </w:p>
@@ -19822,48 +19506,8 @@
           <w:szCs w:val="24"/>
           <w:shd w:val="clear" w:color="auto" w:fill="FFFFFF"/>
         </w:rPr>
-        <w:t xml:space="preserve"> Set-</w:t>
-      </w:r>
-      <w:proofErr w:type="spellStart"/>
-      <w:r>
-        <w:rPr>
-          <w:rFonts w:ascii="Segoe UI" w:hAnsi="Segoe UI" w:cs="Segoe UI"/>
-          <w:b/>
-          <w:bCs/>
-          <w:color w:val="242424"/>
-          <w:sz w:val="24"/>
-          <w:szCs w:val="24"/>
-          <w:shd w:val="clear" w:color="auto" w:fill="FFFFFF"/>
-        </w:rPr>
-        <w:t>ExecutionPolicy</w:t>
-      </w:r>
-      <w:proofErr w:type="spellEnd"/>
-      <w:r>
-        <w:rPr>
-          <w:rFonts w:ascii="Segoe UI" w:hAnsi="Segoe UI" w:cs="Segoe UI"/>
-          <w:b/>
-          <w:bCs/>
-          <w:color w:val="242424"/>
-          <w:sz w:val="24"/>
-          <w:szCs w:val="24"/>
-          <w:shd w:val="clear" w:color="auto" w:fill="FFFFFF"/>
-        </w:rPr>
-        <w:t xml:space="preserve"> Unrestricted -Scope </w:t>
-      </w:r>
-      <w:proofErr w:type="spellStart"/>
-      <w:r>
-        <w:rPr>
-          <w:rFonts w:ascii="Segoe UI" w:hAnsi="Segoe UI" w:cs="Segoe UI"/>
-          <w:b/>
-          <w:bCs/>
-          <w:color w:val="242424"/>
-          <w:sz w:val="24"/>
-          <w:szCs w:val="24"/>
-          <w:shd w:val="clear" w:color="auto" w:fill="FFFFFF"/>
-        </w:rPr>
-        <w:t>CurrentUser</w:t>
-      </w:r>
-      <w:proofErr w:type="spellEnd"/>
+        <w:t xml:space="preserve"> Set-ExecutionPolicy Unrestricted -Scope CurrentUser</w:t>
+      </w:r>
     </w:p>
     <w:p>
       <w:pPr>
@@ -20042,86 +19686,8 @@
           <w:szCs w:val="24"/>
           <w:shd w:val="clear" w:color="auto" w:fill="FFFFFF"/>
         </w:rPr>
-        <w:t xml:space="preserve">curl https://packages.microsoft.com/config/rhel/7/prod.repo | </w:t>
-      </w:r>
-      <w:proofErr w:type="spellStart"/>
-      <w:r>
-        <w:rPr>
-          <w:rFonts w:ascii="Segoe UI" w:hAnsi="Segoe UI" w:cs="Segoe UI"/>
-          <w:color w:val="FF0000"/>
-          <w:sz w:val="24"/>
-          <w:szCs w:val="24"/>
-          <w:shd w:val="clear" w:color="auto" w:fill="FFFFFF"/>
-        </w:rPr>
-        <w:t>sudo</w:t>
-      </w:r>
-      <w:proofErr w:type="spellEnd"/>
-      <w:r>
-        <w:rPr>
-          <w:rFonts w:ascii="Segoe UI" w:hAnsi="Segoe UI" w:cs="Segoe UI"/>
-          <w:color w:val="FF0000"/>
-          <w:sz w:val="24"/>
-          <w:szCs w:val="24"/>
-          <w:shd w:val="clear" w:color="auto" w:fill="FFFFFF"/>
-        </w:rPr>
-        <w:t xml:space="preserve"> tee /</w:t>
-      </w:r>
-      <w:proofErr w:type="spellStart"/>
-      <w:r>
-        <w:rPr>
-          <w:rFonts w:ascii="Segoe UI" w:hAnsi="Segoe UI" w:cs="Segoe UI"/>
-          <w:color w:val="FF0000"/>
-          <w:sz w:val="24"/>
-          <w:szCs w:val="24"/>
-          <w:shd w:val="clear" w:color="auto" w:fill="FFFFFF"/>
-        </w:rPr>
-        <w:t>etc</w:t>
-      </w:r>
-      <w:proofErr w:type="spellEnd"/>
-      <w:r>
-        <w:rPr>
-          <w:rFonts w:ascii="Segoe UI" w:hAnsi="Segoe UI" w:cs="Segoe UI"/>
-          <w:color w:val="FF0000"/>
-          <w:sz w:val="24"/>
-          <w:szCs w:val="24"/>
-          <w:shd w:val="clear" w:color="auto" w:fill="FFFFFF"/>
-        </w:rPr>
-        <w:t>/</w:t>
-      </w:r>
-      <w:proofErr w:type="spellStart"/>
-      <w:r>
-        <w:rPr>
-          <w:rFonts w:ascii="Segoe UI" w:hAnsi="Segoe UI" w:cs="Segoe UI"/>
-          <w:color w:val="FF0000"/>
-          <w:sz w:val="24"/>
-          <w:szCs w:val="24"/>
-          <w:shd w:val="clear" w:color="auto" w:fill="FFFFFF"/>
-        </w:rPr>
-        <w:t>yum.repos.d</w:t>
-      </w:r>
-      <w:proofErr w:type="spellEnd"/>
-      <w:r>
-        <w:rPr>
-          <w:rFonts w:ascii="Segoe UI" w:hAnsi="Segoe UI" w:cs="Segoe UI"/>
-          <w:color w:val="FF0000"/>
-          <w:sz w:val="24"/>
-          <w:szCs w:val="24"/>
-          <w:shd w:val="clear" w:color="auto" w:fill="FFFFFF"/>
-        </w:rPr>
-        <w:t>/</w:t>
-      </w:r>
-      <w:proofErr w:type="spellStart"/>
-      <w:r>
-        <w:rPr>
-          <w:rFonts w:ascii="Segoe UI" w:hAnsi="Segoe UI" w:cs="Segoe UI"/>
-          <w:color w:val="FF0000"/>
-          <w:sz w:val="24"/>
-          <w:szCs w:val="24"/>
-          <w:shd w:val="clear" w:color="auto" w:fill="FFFFFF"/>
-        </w:rPr>
-        <w:t>microsoft.repo</w:t>
-      </w:r>
-      <w:proofErr w:type="spellEnd"/>
+        <w:t>curl https://packages.microsoft.com/config/rhel/7/prod.repo | sudo tee /etc/yum.repos.d/microsoft.repo</w:t>
+      </w:r>
     </w:p>
     <w:p>
       <w:pPr>
@@ -20190,7 +19756,6 @@
           <w:shd w:val="clear" w:color="auto" w:fill="FFFFFF"/>
         </w:rPr>
       </w:pPr>
-      <w:proofErr w:type="spellStart"/>
       <w:r>
         <w:rPr>
           <w:rFonts w:ascii="Segoe UI" w:hAnsi="Segoe UI" w:cs="Segoe UI"/>
@@ -20199,31 +19764,8 @@
           <w:szCs w:val="24"/>
           <w:shd w:val="clear" w:color="auto" w:fill="FFFFFF"/>
         </w:rPr>
-        <w:t>sudo</w:t>
-      </w:r>
-      <w:proofErr w:type="spellEnd"/>
-      <w:r>
-        <w:rPr>
-          <w:rFonts w:ascii="Segoe UI" w:hAnsi="Segoe UI" w:cs="Segoe UI"/>
-          <w:color w:val="FF0000"/>
-          <w:sz w:val="24"/>
-          <w:szCs w:val="24"/>
-          <w:shd w:val="clear" w:color="auto" w:fill="FFFFFF"/>
-        </w:rPr>
-        <w:t xml:space="preserve"> yum install –assume yes </w:t>
-      </w:r>
-      <w:proofErr w:type="spellStart"/>
-      <w:r>
-        <w:rPr>
-          <w:rFonts w:ascii="Segoe UI" w:hAnsi="Segoe UI" w:cs="Segoe UI"/>
-          <w:color w:val="FF0000"/>
-          <w:sz w:val="24"/>
-          <w:szCs w:val="24"/>
-          <w:shd w:val="clear" w:color="auto" w:fill="FFFFFF"/>
-        </w:rPr>
-        <w:t>powershell</w:t>
-      </w:r>
-      <w:proofErr w:type="spellEnd"/>
+        <w:t>sudo yum install –assume yes powershell</w:t>
+      </w:r>
     </w:p>
     <w:p>
       <w:pPr>
@@ -20417,23 +19959,7 @@
           <w:szCs w:val="24"/>
         </w:rPr>
         <w:lastRenderedPageBreak/>
-        <w:t xml:space="preserve">Adding </w:t>
-      </w:r>
-      <w:proofErr w:type="spellStart"/>
-      <w:r>
-        <w:rPr>
-          <w:rFonts w:ascii="Segoe UI" w:hAnsi="Segoe UI" w:cs="Segoe UI"/>
-          <w:szCs w:val="24"/>
-        </w:rPr>
-        <w:t>psql</w:t>
-      </w:r>
-      <w:proofErr w:type="spellEnd"/>
-      <w:r>
-        <w:rPr>
-          <w:rFonts w:ascii="Segoe UI" w:hAnsi="Segoe UI" w:cs="Segoe UI"/>
-          <w:szCs w:val="24"/>
-        </w:rPr>
-        <w:t xml:space="preserve"> (Postgres) as an environment variable in </w:t>
+        <w:t xml:space="preserve">Adding psql (Postgres) as an environment variable in </w:t>
       </w:r>
       <w:r>
         <w:rPr>
@@ -20548,7 +20074,6 @@
         </w:rPr>
         <w:t xml:space="preserve">steps to add the </w:t>
       </w:r>
-      <w:proofErr w:type="spellStart"/>
       <w:r>
         <w:rPr>
           <w:rFonts w:ascii="Segoe UI" w:hAnsi="Segoe UI" w:cs="Segoe UI"/>
@@ -20557,18 +20082,7 @@
           <w:szCs w:val="24"/>
           <w:shd w:val="clear" w:color="auto" w:fill="FFFFFF"/>
         </w:rPr>
-        <w:t>psql</w:t>
-      </w:r>
-      <w:proofErr w:type="spellEnd"/>
-      <w:r>
-        <w:rPr>
-          <w:rFonts w:ascii="Segoe UI" w:hAnsi="Segoe UI" w:cs="Segoe UI"/>
-          <w:color w:val="242424"/>
-          <w:sz w:val="24"/>
-          <w:szCs w:val="24"/>
-          <w:shd w:val="clear" w:color="auto" w:fill="FFFFFF"/>
-        </w:rPr>
-        <w:t xml:space="preserve"> </w:t>
+        <w:t xml:space="preserve">psql </w:t>
       </w:r>
       <w:r>
         <w:rPr>
@@ -20659,8 +20173,9 @@
           <w:szCs w:val="24"/>
           <w:shd w:val="clear" w:color="auto" w:fill="FFFFFF"/>
         </w:rPr>
-        <w:t xml:space="preserve">earch for Environment variables and </w:t>
-      </w:r>
+        <w:t xml:space="preserve">earch for Environment </w:t>
+      </w:r>
+      <w:proofErr w:type="gramStart"/>
       <w:r>
         <w:rPr>
           <w:rFonts w:ascii="Segoe UI" w:hAnsi="Segoe UI" w:cs="Segoe UI"/>
@@ -20669,6 +20184,27 @@
           <w:szCs w:val="24"/>
           <w:shd w:val="clear" w:color="auto" w:fill="FFFFFF"/>
         </w:rPr>
+        <w:t>variables</w:t>
+      </w:r>
+      <w:proofErr w:type="gramEnd"/>
+      <w:r>
+        <w:rPr>
+          <w:rFonts w:ascii="Segoe UI" w:hAnsi="Segoe UI" w:cs="Segoe UI"/>
+          <w:color w:val="242424"/>
+          <w:sz w:val="24"/>
+          <w:szCs w:val="24"/>
+          <w:shd w:val="clear" w:color="auto" w:fill="FFFFFF"/>
+        </w:rPr>
+        <w:t xml:space="preserve"> and </w:t>
+      </w:r>
+      <w:r>
+        <w:rPr>
+          <w:rFonts w:ascii="Segoe UI" w:hAnsi="Segoe UI" w:cs="Segoe UI"/>
+          <w:color w:val="242424"/>
+          <w:sz w:val="24"/>
+          <w:szCs w:val="24"/>
+          <w:shd w:val="clear" w:color="auto" w:fill="FFFFFF"/>
+        </w:rPr>
         <w:t>select</w:t>
       </w:r>
       <w:r>
@@ -20679,29 +20215,7 @@
           <w:szCs w:val="24"/>
           <w:shd w:val="clear" w:color="auto" w:fill="FFFFFF"/>
         </w:rPr>
-        <w:t xml:space="preserve"> “Edit the system Environment </w:t>
-      </w:r>
-      <w:proofErr w:type="gramStart"/>
-      <w:r>
-        <w:rPr>
-          <w:rFonts w:ascii="Segoe UI" w:hAnsi="Segoe UI" w:cs="Segoe UI"/>
-          <w:color w:val="242424"/>
-          <w:sz w:val="24"/>
-          <w:szCs w:val="24"/>
-          <w:shd w:val="clear" w:color="auto" w:fill="FFFFFF"/>
-        </w:rPr>
-        <w:t>variables</w:t>
-      </w:r>
-      <w:proofErr w:type="gramEnd"/>
-      <w:r>
-        <w:rPr>
-          <w:rFonts w:ascii="Segoe UI" w:hAnsi="Segoe UI" w:cs="Segoe UI"/>
-          <w:color w:val="242424"/>
-          <w:sz w:val="24"/>
-          <w:szCs w:val="24"/>
-          <w:shd w:val="clear" w:color="auto" w:fill="FFFFFF"/>
-        </w:rPr>
-        <w:t xml:space="preserve">” </w:t>
+        <w:t xml:space="preserve"> “Edit the system Environment variables” </w:t>
       </w:r>
     </w:p>
     <w:p>
@@ -22088,7 +21602,6 @@
         </w:rPr>
         <w:t>“</w:t>
       </w:r>
-      <w:proofErr w:type="spellStart"/>
       <w:r>
         <w:rPr>
           <w:rFonts w:ascii="Segoe UI" w:hAnsi="Segoe UI" w:cs="Segoe UI"/>
@@ -22099,7 +21612,6 @@
         </w:rPr>
         <w:t>az</w:t>
       </w:r>
-      <w:proofErr w:type="spellEnd"/>
       <w:r>
         <w:rPr>
           <w:rFonts w:ascii="Segoe UI" w:hAnsi="Segoe UI" w:cs="Segoe UI"/>
@@ -28736,6 +28248,28 @@
 </file>
 
 <file path=customXml/item1.xml><?xml version="1.0" encoding="utf-8"?>
+<?mso-contentType ?>
+<FormTemplates xmlns="http://schemas.microsoft.com/sharepoint/v3/contenttype/forms">
+  <Display>DocumentLibraryForm</Display>
+  <Edit>DocumentLibraryForm</Edit>
+  <New>DocumentLibraryForm</New>
+</FormTemplates>
+</file>
+
+<file path=customXml/item2.xml><?xml version="1.0" encoding="utf-8"?>
+<p:properties xmlns:p="http://schemas.microsoft.com/office/2006/metadata/properties" xmlns:xsi="http://www.w3.org/2001/XMLSchema-instance" xmlns:pc="http://schemas.microsoft.com/office/infopath/2007/PartnerControls">
+  <documentManagement>
+    <_ip_UnifiedCompliancePolicyUIAction xmlns="http://schemas.microsoft.com/sharepoint/v3" xsi:nil="true"/>
+    <_ip_UnifiedCompliancePolicyProperties xmlns="http://schemas.microsoft.com/sharepoint/v3" xsi:nil="true"/>
+    <TaxCatchAll xmlns="31d963b9-1180-4647-93d7-d11aa08e2421" xsi:nil="true"/>
+    <lcf76f155ced4ddcb4097134ff3c332f xmlns="f3541473-4e72-4c17-b1a6-32770bb766bd">
+      <Terms xmlns="http://schemas.microsoft.com/office/infopath/2007/PartnerControls"/>
+    </lcf76f155ced4ddcb4097134ff3c332f>
+  </documentManagement>
+</p:properties>
+</file>
+
+<file path=customXml/item3.xml><?xml version="1.0" encoding="utf-8"?>
 <ct:contentTypeSchema xmlns:ct="http://schemas.microsoft.com/office/2006/metadata/contentType" xmlns:ma="http://schemas.microsoft.com/office/2006/metadata/properties/metaAttributes" ct:_="" ma:_="" ma:contentTypeName="Document" ma:contentTypeID="0x010100CC4F5606B695A84A87B74917185224FA" ma:contentTypeVersion="17" ma:contentTypeDescription="Create a new document." ma:contentTypeScope="" ma:versionID="395866514ac21061f7a863e66f1f09ac">
   <xsd:schema xmlns:xsd="http://www.w3.org/2001/XMLSchema" xmlns:xs="http://www.w3.org/2001/XMLSchema" xmlns:p="http://schemas.microsoft.com/office/2006/metadata/properties" xmlns:ns1="http://schemas.microsoft.com/sharepoint/v3" xmlns:ns2="f3541473-4e72-4c17-b1a6-32770bb766bd" xmlns:ns3="31d963b9-1180-4647-93d7-d11aa08e2421" targetNamespace="http://schemas.microsoft.com/office/2006/metadata/properties" ma:root="true" ma:fieldsID="72deac162dc128bc6e6141b20226325a" ns1:_="" ns2:_="" ns3:_="">
     <xsd:import namespace="http://schemas.microsoft.com/sharepoint/v3"/>
@@ -28987,33 +28521,31 @@
 </ct:contentTypeSchema>
 </file>
 
-<file path=customXml/item2.xml><?xml version="1.0" encoding="utf-8"?>
-<?mso-contentType ?>
-<FormTemplates xmlns="http://schemas.microsoft.com/sharepoint/v3/contenttype/forms">
-  <Display>DocumentLibraryForm</Display>
-  <Edit>DocumentLibraryForm</Edit>
-  <New>DocumentLibraryForm</New>
-</FormTemplates>
-</file>
-
-<file path=customXml/item3.xml><?xml version="1.0" encoding="utf-8"?>
-<p:properties xmlns:p="http://schemas.microsoft.com/office/2006/metadata/properties" xmlns:xsi="http://www.w3.org/2001/XMLSchema-instance" xmlns:pc="http://schemas.microsoft.com/office/infopath/2007/PartnerControls">
-  <documentManagement>
-    <_ip_UnifiedCompliancePolicyUIAction xmlns="http://schemas.microsoft.com/sharepoint/v3" xsi:nil="true"/>
-    <_ip_UnifiedCompliancePolicyProperties xmlns="http://schemas.microsoft.com/sharepoint/v3" xsi:nil="true"/>
-    <TaxCatchAll xmlns="31d963b9-1180-4647-93d7-d11aa08e2421" xsi:nil="true"/>
-    <lcf76f155ced4ddcb4097134ff3c332f xmlns="f3541473-4e72-4c17-b1a6-32770bb766bd">
-      <Terms xmlns="http://schemas.microsoft.com/office/infopath/2007/PartnerControls"/>
-    </lcf76f155ced4ddcb4097134ff3c332f>
-  </documentManagement>
-</p:properties>
-</file>
-
 <file path=customXml/item4.xml><?xml version="1.0" encoding="utf-8"?>
 <b:Sources xmlns:b="http://schemas.openxmlformats.org/officeDocument/2006/bibliography" xmlns="http://schemas.openxmlformats.org/officeDocument/2006/bibliography" SelectedStyle="\APASixthEditionOfficeOnline.xsl" StyleName="APA" Version="6"/>
 </file>
 
 <file path=customXml/itemProps1.xml><?xml version="1.0" encoding="utf-8"?>
+<ds:datastoreItem xmlns:ds="http://schemas.openxmlformats.org/officeDocument/2006/customXml" ds:itemID="{B4D99D8A-BD55-4E20-B8ED-BDC45DC28956}">
+  <ds:schemaRefs>
+    <ds:schemaRef ds:uri="http://schemas.microsoft.com/sharepoint/v3/contenttype/forms"/>
+  </ds:schemaRefs>
+</ds:datastoreItem>
+</file>
+
+<file path=customXml/itemProps2.xml><?xml version="1.0" encoding="utf-8"?>
+<ds:datastoreItem xmlns:ds="http://schemas.openxmlformats.org/officeDocument/2006/customXml" ds:itemID="{E476155F-6DFF-4C6E-B814-5769AD815D3C}">
+  <ds:schemaRefs>
+    <ds:schemaRef ds:uri="http://schemas.microsoft.com/office/2006/metadata/properties"/>
+    <ds:schemaRef ds:uri="http://schemas.microsoft.com/office/infopath/2007/PartnerControls"/>
+    <ds:schemaRef ds:uri="http://schemas.microsoft.com/sharepoint/v3"/>
+    <ds:schemaRef ds:uri="31d963b9-1180-4647-93d7-d11aa08e2421"/>
+    <ds:schemaRef ds:uri="f3541473-4e72-4c17-b1a6-32770bb766bd"/>
+  </ds:schemaRefs>
+</ds:datastoreItem>
+</file>
+
+<file path=customXml/itemProps3.xml><?xml version="1.0" encoding="utf-8"?>
 <ds:datastoreItem xmlns:ds="http://schemas.openxmlformats.org/officeDocument/2006/customXml" ds:itemID="{53095EDC-F38B-4497-AA90-C86AC8366DFD}">
   <ds:schemaRefs>
     <ds:schemaRef ds:uri="http://schemas.microsoft.com/office/2006/metadata/contentType"/>
@@ -29033,26 +28565,6 @@
 </ds:datastoreItem>
 </file>
 
-<file path=customXml/itemProps2.xml><?xml version="1.0" encoding="utf-8"?>
-<ds:datastoreItem xmlns:ds="http://schemas.openxmlformats.org/officeDocument/2006/customXml" ds:itemID="{B4D99D8A-BD55-4E20-B8ED-BDC45DC28956}">
-  <ds:schemaRefs>
-    <ds:schemaRef ds:uri="http://schemas.microsoft.com/sharepoint/v3/contenttype/forms"/>
-  </ds:schemaRefs>
-</ds:datastoreItem>
-</file>
-
-<file path=customXml/itemProps3.xml><?xml version="1.0" encoding="utf-8"?>
-<ds:datastoreItem xmlns:ds="http://schemas.openxmlformats.org/officeDocument/2006/customXml" ds:itemID="{E476155F-6DFF-4C6E-B814-5769AD815D3C}">
-  <ds:schemaRefs>
-    <ds:schemaRef ds:uri="http://schemas.microsoft.com/office/2006/metadata/properties"/>
-    <ds:schemaRef ds:uri="http://schemas.microsoft.com/office/infopath/2007/PartnerControls"/>
-    <ds:schemaRef ds:uri="http://schemas.microsoft.com/sharepoint/v3"/>
-    <ds:schemaRef ds:uri="31d963b9-1180-4647-93d7-d11aa08e2421"/>
-    <ds:schemaRef ds:uri="f3541473-4e72-4c17-b1a6-32770bb766bd"/>
-  </ds:schemaRefs>
-</ds:datastoreItem>
-</file>
-
 <file path=customXml/itemProps4.xml><?xml version="1.0" encoding="utf-8"?>
 <ds:datastoreItem xmlns:ds="http://schemas.openxmlformats.org/officeDocument/2006/customXml" ds:itemID="{D2F79C46-D2F2-4B4E-B70D-2A6C54A7ABBB}">
   <ds:schemaRefs>

</xml_diff>